<commit_message>
"Getting and sorted the cyclist data"
</commit_message>
<xml_diff>
--- a/Projectpresenation/Script.docx
+++ b/Projectpresenation/Script.docx
@@ -15,8 +15,24 @@
           <w:b/>
           <w:bCs/>
         </w:rPr>
-        <w:t>Slides 1 and 2 Introduction:</w:t>
-      </w:r>
+        <w:t>Slide</w:t>
+      </w:r>
+      <w:r>
+        <w:rPr>
+          <w:b/>
+          <w:bCs/>
+        </w:rPr>
+        <w:t xml:space="preserve"> 1 </w:t>
+      </w:r>
+      <w:proofErr w:type="gramStart"/>
+      <w:r>
+        <w:rPr>
+          <w:b/>
+          <w:bCs/>
+        </w:rPr>
+        <w:t>introduction</w:t>
+      </w:r>
+      <w:proofErr w:type="gramEnd"/>
     </w:p>
     <w:p>
       <w:r>
@@ -25,6 +41,8 @@
       <w:r>
         <w:t xml:space="preserve"> </w:t>
       </w:r>
+    </w:p>
+    <w:p>
       <w:r>
         <w:rPr>
           <w:lang w:val="bg-BG"/>
@@ -32,7 +50,12 @@
         <w:t>Glasgow is a bustling and vibrant city, the way people navigate their way around it has a huge impact on important matters such as traffic jams to air pollution levels.</w:t>
       </w:r>
       <w:r>
-        <w:t xml:space="preserve"> This is a software </w:t>
+        <w:t xml:space="preserve"> </w:t>
+      </w:r>
+    </w:p>
+    <w:p>
+      <w:r>
+        <w:t xml:space="preserve">This is a software </w:t>
       </w:r>
       <w:r>
         <w:t>development-based</w:t>
@@ -43,6 +66,616 @@
       <w:r>
         <w:t xml:space="preserve">eloping a web application that will visualise urban mobility in Glasgow. </w:t>
       </w:r>
+      <w:r>
+        <w:t>I am going to do this by fetching JSON data through the Glasgow open data hub various API’S.</w:t>
+      </w:r>
+      <w:r>
+        <w:t xml:space="preserve"> Then represent the data in a visually appealing way whilst also making it easy to understand.</w:t>
+      </w:r>
+    </w:p>
+    <w:p/>
+    <w:p/>
+    <w:p/>
+    <w:p>
+      <w:pPr>
+        <w:jc w:val="center"/>
+        <w:rPr>
+          <w:b/>
+          <w:bCs/>
+        </w:rPr>
+      </w:pPr>
+      <w:r>
+        <w:rPr>
+          <w:b/>
+          <w:bCs/>
+        </w:rPr>
+        <w:t xml:space="preserve">Slide </w:t>
+      </w:r>
+      <w:r>
+        <w:rPr>
+          <w:b/>
+          <w:bCs/>
+        </w:rPr>
+        <w:t>2</w:t>
+      </w:r>
+      <w:r>
+        <w:rPr>
+          <w:b/>
+          <w:bCs/>
+        </w:rPr>
+        <w:t xml:space="preserve"> aims and objectives:</w:t>
+      </w:r>
+    </w:p>
+    <w:p>
+      <w:pPr>
+        <w:pStyle w:val="ListParagraph"/>
+        <w:numPr>
+          <w:ilvl w:val="0"/>
+          <w:numId w:val="3"/>
+        </w:numPr>
+      </w:pPr>
+      <w:r>
+        <w:t xml:space="preserve"> I have decided the best sole aim for the project would be t</w:t>
+      </w:r>
+      <w:r>
+        <w:t>o monitor</w:t>
+      </w:r>
+      <w:r>
+        <w:t>ing</w:t>
+      </w:r>
+      <w:r>
+        <w:t xml:space="preserve"> and visualis</w:t>
+      </w:r>
+      <w:r>
+        <w:t>ing</w:t>
+      </w:r>
+      <w:r>
+        <w:t xml:space="preserve"> urban mobility within Glasgow. I hope to do this by utilising the datasets from the Glasgow Open Data hub and present this data through an interactive map and graph. Th</w:t>
+      </w:r>
+      <w:r>
+        <w:t>is</w:t>
+      </w:r>
+      <w:r>
+        <w:t xml:space="preserve"> will portray the movement and flow of Glasgow’s population. I am hoping this will help people identify areas of congestion and give insights into Glasgow’s infrastructure.</w:t>
+      </w:r>
+    </w:p>
+    <w:p>
+      <w:pPr>
+        <w:rPr>
+          <w:b/>
+          <w:bCs/>
+        </w:rPr>
+      </w:pPr>
+    </w:p>
+    <w:p>
+      <w:pPr>
+        <w:rPr>
+          <w:b/>
+          <w:bCs/>
+        </w:rPr>
+      </w:pPr>
+      <w:r>
+        <w:rPr>
+          <w:b/>
+          <w:bCs/>
+        </w:rPr>
+        <w:t xml:space="preserve">Objectives: </w:t>
+      </w:r>
+    </w:p>
+    <w:p>
+      <w:pPr>
+        <w:pStyle w:val="ListParagraph"/>
+        <w:numPr>
+          <w:ilvl w:val="0"/>
+          <w:numId w:val="3"/>
+        </w:numPr>
+      </w:pPr>
+      <w:r>
+        <w:t>Collecting and displaying the data from the Glasgow Open Data hub.</w:t>
+      </w:r>
+    </w:p>
+    <w:p>
+      <w:pPr>
+        <w:pStyle w:val="ListParagraph"/>
+        <w:numPr>
+          <w:ilvl w:val="0"/>
+          <w:numId w:val="3"/>
+        </w:numPr>
+      </w:pPr>
+      <w:r>
+        <w:t>Allowing users to enter a specific date range.</w:t>
+      </w:r>
+    </w:p>
+    <w:p>
+      <w:pPr>
+        <w:pStyle w:val="ListParagraph"/>
+        <w:numPr>
+          <w:ilvl w:val="0"/>
+          <w:numId w:val="3"/>
+        </w:numPr>
+      </w:pPr>
+      <w:r>
+        <w:t>Develop and implementing an interactive graph and map.</w:t>
+      </w:r>
+    </w:p>
+    <w:p>
+      <w:pPr>
+        <w:pStyle w:val="ListParagraph"/>
+        <w:numPr>
+          <w:ilvl w:val="0"/>
+          <w:numId w:val="3"/>
+        </w:numPr>
+      </w:pPr>
+      <w:r>
+        <w:t xml:space="preserve">Helping users visualise the data in a clear and concise manner. </w:t>
+      </w:r>
+    </w:p>
+    <w:p>
+      <w:pPr>
+        <w:pStyle w:val="ListParagraph"/>
+        <w:rPr>
+          <w:b/>
+          <w:bCs/>
+        </w:rPr>
+      </w:pPr>
+    </w:p>
+    <w:p>
+      <w:pPr>
+        <w:rPr>
+          <w:b/>
+          <w:bCs/>
+        </w:rPr>
+      </w:pPr>
+    </w:p>
+    <w:p>
+      <w:pPr>
+        <w:jc w:val="center"/>
+        <w:rPr>
+          <w:b/>
+          <w:bCs/>
+        </w:rPr>
+      </w:pPr>
+      <w:r>
+        <w:rPr>
+          <w:b/>
+          <w:bCs/>
+        </w:rPr>
+        <w:t xml:space="preserve">Slide </w:t>
+      </w:r>
+      <w:r>
+        <w:rPr>
+          <w:b/>
+          <w:bCs/>
+        </w:rPr>
+        <w:t>3</w:t>
+      </w:r>
+      <w:r>
+        <w:rPr>
+          <w:b/>
+          <w:bCs/>
+        </w:rPr>
+        <w:t xml:space="preserve"> summary of related work:</w:t>
+      </w:r>
+    </w:p>
+    <w:p>
+      <w:r>
+        <w:t xml:space="preserve">The paper "Visualizing the structure of urban mobility with bundling: A case study of the city of São Paulo" focuses on addressing the challenges of visualizing complex and large urban mobility datasets. It utilizes a technique called "trail bundling," which groups close motion lines on a map for a simpler </w:t>
+      </w:r>
+      <w:r>
+        <w:t>representation.</w:t>
+      </w:r>
+    </w:p>
+    <w:p/>
+    <w:p>
+      <w:r>
+        <w:t>However,</w:t>
+      </w:r>
+      <w:r>
+        <w:t xml:space="preserve"> difference</w:t>
+      </w:r>
+      <w:r>
+        <w:t>s</w:t>
+      </w:r>
+      <w:r>
+        <w:t xml:space="preserve"> between this case study and my </w:t>
+      </w:r>
+      <w:r>
+        <w:t>project are:</w:t>
+      </w:r>
+    </w:p>
+    <w:p/>
+    <w:p>
+      <w:pPr>
+        <w:pStyle w:val="ListParagraph"/>
+        <w:numPr>
+          <w:ilvl w:val="0"/>
+          <w:numId w:val="4"/>
+        </w:numPr>
+      </w:pPr>
+      <w:r>
+        <w:t>I aim to visualise urban mobility</w:t>
+      </w:r>
+      <w:r>
+        <w:t xml:space="preserve"> in Glasgow</w:t>
+      </w:r>
+      <w:r>
+        <w:t xml:space="preserve"> with a more </w:t>
+      </w:r>
+      <w:r>
+        <w:t>user-friendly approach in mind.</w:t>
+      </w:r>
+      <w:r>
+        <w:t xml:space="preserve">  The way I am p</w:t>
+      </w:r>
+      <w:r>
+        <w:t xml:space="preserve">lanning on </w:t>
+      </w:r>
+      <w:r>
+        <w:t xml:space="preserve">doing this is through </w:t>
+      </w:r>
+      <w:r>
+        <w:t>implementing an interactive map using markers instead of a static one that does not pinpoint exact locations.</w:t>
+      </w:r>
+    </w:p>
+    <w:p/>
+    <w:p/>
+    <w:p>
+      <w:pPr>
+        <w:jc w:val="center"/>
+        <w:rPr>
+          <w:b/>
+          <w:bCs/>
+        </w:rPr>
+      </w:pPr>
+      <w:r>
+        <w:rPr>
+          <w:b/>
+          <w:bCs/>
+        </w:rPr>
+        <w:t xml:space="preserve">Slide </w:t>
+      </w:r>
+      <w:r>
+        <w:rPr>
+          <w:b/>
+          <w:bCs/>
+        </w:rPr>
+        <w:t>4</w:t>
+      </w:r>
+      <w:r>
+        <w:rPr>
+          <w:b/>
+          <w:bCs/>
+        </w:rPr>
+        <w:t xml:space="preserve"> and </w:t>
+      </w:r>
+      <w:r>
+        <w:rPr>
+          <w:b/>
+          <w:bCs/>
+        </w:rPr>
+        <w:t>5</w:t>
+      </w:r>
+      <w:r>
+        <w:rPr>
+          <w:b/>
+          <w:bCs/>
+        </w:rPr>
+        <w:t xml:space="preserve"> </w:t>
+      </w:r>
+      <w:r>
+        <w:rPr>
+          <w:b/>
+          <w:bCs/>
+        </w:rPr>
+        <w:t>Project Specification</w:t>
+      </w:r>
+    </w:p>
+    <w:p>
+      <w:r>
+        <w:t>Let’s delve into the more technical aspects of the project.</w:t>
+      </w:r>
+    </w:p>
+    <w:p/>
+    <w:p/>
+    <w:p>
+      <w:r>
+        <w:t>Read out functional and non-functional requirements and user stories.</w:t>
+      </w:r>
+    </w:p>
+    <w:p/>
+    <w:p>
+      <w:r>
+        <w:t xml:space="preserve">I believe that achieving </w:t>
+      </w:r>
+      <w:r>
+        <w:t>all</w:t>
+      </w:r>
+      <w:r>
+        <w:t xml:space="preserve"> the functional, on-functional requirements are critical for </w:t>
+      </w:r>
+      <w:r>
+        <w:t xml:space="preserve">separates an average application from a successful one. By ensuring it is easy to use, has an </w:t>
+      </w:r>
+      <w:r>
+        <w:lastRenderedPageBreak/>
+        <w:t xml:space="preserve">elegant design and engaging features. This will encourage users to return to the application instead of forgetting about it. The main requirements are It must be easy to navigate and visually appealing, ensure map and the graph is interactive. </w:t>
+      </w:r>
+      <w:r>
+        <w:t xml:space="preserve">Having all these requirements will result in a well-built application. </w:t>
+      </w:r>
+    </w:p>
+    <w:p/>
+    <w:p>
+      <w:pPr>
+        <w:rPr>
+          <w:b/>
+          <w:bCs/>
+        </w:rPr>
+      </w:pPr>
+    </w:p>
+    <w:p>
+      <w:pPr>
+        <w:jc w:val="center"/>
+        <w:rPr>
+          <w:b/>
+          <w:bCs/>
+        </w:rPr>
+      </w:pPr>
+    </w:p>
+    <w:p>
+      <w:pPr>
+        <w:jc w:val="center"/>
+        <w:rPr>
+          <w:b/>
+          <w:bCs/>
+        </w:rPr>
+      </w:pPr>
+    </w:p>
+    <w:p>
+      <w:pPr>
+        <w:jc w:val="center"/>
+        <w:rPr>
+          <w:b/>
+          <w:bCs/>
+        </w:rPr>
+      </w:pPr>
+      <w:r>
+        <w:rPr>
+          <w:b/>
+          <w:bCs/>
+        </w:rPr>
+        <w:t>slide</w:t>
+      </w:r>
+      <w:r>
+        <w:rPr>
+          <w:b/>
+          <w:bCs/>
+        </w:rPr>
+        <w:t xml:space="preserve"> </w:t>
+      </w:r>
+      <w:r>
+        <w:rPr>
+          <w:b/>
+          <w:bCs/>
+        </w:rPr>
+        <w:t>6</w:t>
+      </w:r>
+      <w:r>
+        <w:rPr>
+          <w:b/>
+          <w:bCs/>
+        </w:rPr>
+        <w:t xml:space="preserve"> (Progress to date):</w:t>
+      </w:r>
+    </w:p>
+    <w:p>
+      <w:r>
+        <w:t xml:space="preserve">So, this is the progress that has been made up to date, as you can see by the screenshots on the board, the application reads and displays all the required data from the footfall API. As you can see the popups display relevant information when you click on one on the application. The </w:t>
+      </w:r>
+      <w:r>
+        <w:t>home</w:t>
+      </w:r>
+      <w:r>
+        <w:t xml:space="preserve"> </w:t>
+      </w:r>
+      <w:r>
+        <w:t>and footfall</w:t>
+      </w:r>
+      <w:r>
+        <w:t xml:space="preserve"> pages</w:t>
+      </w:r>
+      <w:r>
+        <w:t xml:space="preserve"> have been styled</w:t>
+      </w:r>
+      <w:r>
+        <w:t>.</w:t>
+      </w:r>
+    </w:p>
+    <w:p/>
+    <w:p>
+      <w:r>
+        <w:t>The rightmost image is a screenshot of the Glasgow open data hub API sensor information from the. Some of the locations have more parameters and some have less.</w:t>
+      </w:r>
+    </w:p>
+    <w:p/>
+    <w:p>
+      <w:r>
+        <w:t>Demonstrate Prototype.</w:t>
+      </w:r>
+    </w:p>
+    <w:p/>
+    <w:p>
+      <w:r>
+        <w:t xml:space="preserve">I have managed to stick to most of my deadlines however I faced some issues during my development process. As you can see from this image on the screen some of the APIS have been deprecated due to a report I gave to Glasgow open hub developers reporting that they are unstable. Currently trying to find an alternative solution, so I can start on the traffic and cyclist pages. </w:t>
+      </w:r>
+    </w:p>
+    <w:p>
+      <w:pPr>
+        <w:rPr>
+          <w:b/>
+          <w:bCs/>
+        </w:rPr>
+      </w:pPr>
+    </w:p>
+    <w:p>
+      <w:pPr>
+        <w:jc w:val="center"/>
+        <w:rPr>
+          <w:b/>
+          <w:bCs/>
+        </w:rPr>
+      </w:pPr>
+    </w:p>
+    <w:p>
+      <w:pPr>
+        <w:jc w:val="center"/>
+        <w:rPr>
+          <w:b/>
+          <w:bCs/>
+        </w:rPr>
+      </w:pPr>
+      <w:r>
+        <w:rPr>
+          <w:b/>
+          <w:bCs/>
+        </w:rPr>
+        <w:t>slide</w:t>
+      </w:r>
+      <w:r>
+        <w:rPr>
+          <w:b/>
+          <w:bCs/>
+        </w:rPr>
+        <w:t xml:space="preserve"> </w:t>
+      </w:r>
+      <w:r>
+        <w:rPr>
+          <w:b/>
+          <w:bCs/>
+        </w:rPr>
+        <w:t>7</w:t>
+      </w:r>
+      <w:r>
+        <w:rPr>
+          <w:b/>
+          <w:bCs/>
+        </w:rPr>
+        <w:t xml:space="preserve"> </w:t>
+      </w:r>
+      <w:r>
+        <w:rPr>
+          <w:b/>
+          <w:bCs/>
+        </w:rPr>
+        <w:t>(</w:t>
+      </w:r>
+      <w:r>
+        <w:rPr>
+          <w:b/>
+          <w:bCs/>
+        </w:rPr>
+        <w:t xml:space="preserve">Approach to </w:t>
+      </w:r>
+      <w:r>
+        <w:rPr>
+          <w:b/>
+          <w:bCs/>
+        </w:rPr>
+        <w:t>development)</w:t>
+      </w:r>
+      <w:r>
+        <w:rPr>
+          <w:b/>
+          <w:bCs/>
+        </w:rPr>
+        <w:t>:</w:t>
+      </w:r>
+    </w:p>
+    <w:p>
+      <w:r>
+        <w:t>For the approach to development</w:t>
+      </w:r>
+      <w:r>
+        <w:rPr>
+          <w:b/>
+          <w:bCs/>
+        </w:rPr>
+        <w:t>,</w:t>
+      </w:r>
+      <w:r>
+        <w:t xml:space="preserve"> I opted to use an Agile development approach</w:t>
+      </w:r>
+      <w:r>
+        <w:t xml:space="preserve"> as this gives me the most flexible approach. </w:t>
+      </w:r>
+      <w:r>
+        <w:t xml:space="preserve">I meet with my supervisor </w:t>
+      </w:r>
+      <w:r>
+        <w:t>Fredrik</w:t>
+      </w:r>
+      <w:r>
+        <w:t xml:space="preserve"> </w:t>
+      </w:r>
+      <w:r>
+        <w:t>Forsberg</w:t>
+      </w:r>
+      <w:r>
+        <w:t xml:space="preserve"> </w:t>
+      </w:r>
+      <w:r>
+        <w:t>Nordvall</w:t>
+      </w:r>
+      <w:r>
+        <w:t xml:space="preserve"> every fortnight as this allows for regular feedback and continual improvement, when building the application.</w:t>
+      </w:r>
+    </w:p>
+    <w:p/>
+    <w:p>
+      <w:r>
+        <w:t>The main programming language I am using to develop my application is JavaScript.</w:t>
+      </w:r>
+      <w:r>
+        <w:t xml:space="preserve"> </w:t>
+      </w:r>
+      <w:r>
+        <w:t>The technology I have used to implement the graph is chart JS and for the map I am using leaflet js.</w:t>
+      </w:r>
+      <w:r>
+        <w:t xml:space="preserve"> </w:t>
+      </w:r>
+    </w:p>
+    <w:p/>
+    <w:p>
+      <w:r>
+        <w:t>For styling the application I am using a combination of CSS and Bootstrap.</w:t>
+      </w:r>
+    </w:p>
+    <w:p/>
+    <w:p>
+      <w:pPr>
+        <w:rPr>
+          <w:b/>
+          <w:bCs/>
+        </w:rPr>
+      </w:pPr>
+      <w:r>
+        <w:t>Currently have a function that gets the data from the fo</w:t>
+      </w:r>
+      <w:r>
+        <w:t xml:space="preserve">otfall API then converts the data so it can be plotted on the map and graph. Example for the map that </w:t>
+      </w:r>
+      <w:r>
+        <w:t>JSON</w:t>
+      </w:r>
+      <w:r>
+        <w:t xml:space="preserve"> is converted into GeoJSON.</w:t>
+      </w:r>
+    </w:p>
+    <w:p>
+      <w:pPr>
+        <w:jc w:val="center"/>
+      </w:pPr>
     </w:p>
     <w:p>
       <w:pPr>
@@ -55,12 +688,1081 @@
     </w:p>
     <w:p>
       <w:pPr>
-        <w:ind w:left="4320"/>
-        <w:rPr>
-          <w:b/>
-          <w:bCs/>
-        </w:rPr>
-      </w:pPr>
+        <w:jc w:val="center"/>
+        <w:rPr>
+          <w:b/>
+          <w:bCs/>
+        </w:rPr>
+      </w:pPr>
+    </w:p>
+    <w:p>
+      <w:pPr>
+        <w:jc w:val="center"/>
+        <w:rPr>
+          <w:b/>
+          <w:bCs/>
+        </w:rPr>
+      </w:pPr>
+    </w:p>
+    <w:p>
+      <w:pPr>
+        <w:jc w:val="center"/>
+        <w:rPr>
+          <w:b/>
+          <w:bCs/>
+        </w:rPr>
+      </w:pPr>
+    </w:p>
+    <w:p>
+      <w:pPr>
+        <w:jc w:val="center"/>
+        <w:rPr>
+          <w:b/>
+          <w:bCs/>
+        </w:rPr>
+      </w:pPr>
+    </w:p>
+    <w:p>
+      <w:pPr>
+        <w:jc w:val="center"/>
+        <w:rPr>
+          <w:b/>
+          <w:bCs/>
+        </w:rPr>
+      </w:pPr>
+      <w:r>
+        <w:rPr>
+          <w:b/>
+          <w:bCs/>
+        </w:rPr>
+        <w:lastRenderedPageBreak/>
+        <w:t>slide</w:t>
+      </w:r>
+      <w:r>
+        <w:rPr>
+          <w:b/>
+          <w:bCs/>
+        </w:rPr>
+        <w:t xml:space="preserve"> </w:t>
+      </w:r>
+      <w:r>
+        <w:rPr>
+          <w:b/>
+          <w:bCs/>
+        </w:rPr>
+        <w:t>8</w:t>
+      </w:r>
+      <w:r>
+        <w:rPr>
+          <w:b/>
+          <w:bCs/>
+        </w:rPr>
+        <w:t xml:space="preserve"> </w:t>
+      </w:r>
+      <w:r>
+        <w:rPr>
+          <w:b/>
+          <w:bCs/>
+        </w:rPr>
+        <w:t>(</w:t>
+      </w:r>
+      <w:r>
+        <w:rPr>
+          <w:b/>
+          <w:bCs/>
+        </w:rPr>
+        <w:t>Testing and evaluation)</w:t>
+      </w:r>
+    </w:p>
+    <w:p>
+      <w:r>
+        <w:t xml:space="preserve">Before my final application is complete, I will conduct rigorous testing. For my code I am going to write unit tests to ensure the application can is technically sound. I will also be conducting </w:t>
+      </w:r>
+      <w:r>
+        <w:t>an emulator to test that it runs fine on various devices.</w:t>
+      </w:r>
+    </w:p>
+    <w:p/>
+    <w:p/>
+    <w:p/>
+    <w:p/>
+    <w:p>
+      <w:pPr>
+        <w:pStyle w:val="Body"/>
+        <w:rPr>
+          <w:rFonts w:asciiTheme="minorHAnsi" w:hAnsiTheme="minorHAnsi" w:cstheme="minorHAnsi"/>
+          <w:sz w:val="24"/>
+          <w:szCs w:val="32"/>
+        </w:rPr>
+      </w:pPr>
+      <w:r>
+        <w:rPr>
+          <w:rFonts w:asciiTheme="minorHAnsi" w:hAnsiTheme="minorHAnsi" w:cstheme="minorHAnsi"/>
+          <w:sz w:val="24"/>
+          <w:szCs w:val="32"/>
+        </w:rPr>
+        <w:t>For evaluating the application, I am planning on doing on analyse on its performance metrics. For example, what is the load time for the map to be fully interactive when the user loads it up.</w:t>
+      </w:r>
+      <w:r>
+        <w:rPr>
+          <w:rFonts w:asciiTheme="minorHAnsi" w:hAnsiTheme="minorHAnsi" w:cstheme="minorHAnsi"/>
+          <w:b/>
+          <w:bCs/>
+          <w:sz w:val="24"/>
+          <w:szCs w:val="32"/>
+        </w:rPr>
+        <w:t xml:space="preserve"> </w:t>
+      </w:r>
+      <w:r>
+        <w:rPr>
+          <w:rFonts w:asciiTheme="minorHAnsi" w:hAnsiTheme="minorHAnsi" w:cstheme="minorHAnsi"/>
+          <w:sz w:val="24"/>
+          <w:szCs w:val="32"/>
+        </w:rPr>
+        <w:t>will also be conducting User Acceptance Testing to ensure the application meets users’ requirements and is ready for final submission. Gather user feedback through surveys or interviews to gain deeper insights into potential improvements.</w:t>
+      </w:r>
+    </w:p>
+    <w:p>
+      <w:pPr>
+        <w:jc w:val="center"/>
+        <w:rPr>
+          <w:b/>
+          <w:bCs/>
+        </w:rPr>
+      </w:pPr>
+      <w:r>
+        <w:rPr>
+          <w:b/>
+          <w:bCs/>
+        </w:rPr>
+        <w:t>slide</w:t>
+      </w:r>
+      <w:r>
+        <w:rPr>
+          <w:b/>
+          <w:bCs/>
+        </w:rPr>
+        <w:t xml:space="preserve"> </w:t>
+      </w:r>
+      <w:r>
+        <w:rPr>
+          <w:b/>
+          <w:bCs/>
+        </w:rPr>
+        <w:t>9</w:t>
+      </w:r>
+      <w:r>
+        <w:rPr>
+          <w:b/>
+          <w:bCs/>
+        </w:rPr>
+        <w:t xml:space="preserve"> </w:t>
+      </w:r>
+      <w:r>
+        <w:rPr>
+          <w:b/>
+          <w:bCs/>
+        </w:rPr>
+        <w:t>(</w:t>
+      </w:r>
+      <w:r>
+        <w:rPr>
+          <w:b/>
+          <w:bCs/>
+        </w:rPr>
+        <w:t>Progress moving forward</w:t>
+      </w:r>
+      <w:r>
+        <w:rPr>
+          <w:b/>
+          <w:bCs/>
+        </w:rPr>
+        <w:t>)</w:t>
+      </w:r>
+    </w:p>
+    <w:p>
+      <w:pPr>
+        <w:autoSpaceDE w:val="0"/>
+        <w:autoSpaceDN w:val="0"/>
+        <w:adjustRightInd w:val="0"/>
+        <w:rPr>
+          <w:rFonts w:cstheme="minorHAnsi"/>
+          <w:b/>
+          <w:bCs/>
+          <w:kern w:val="0"/>
+        </w:rPr>
+      </w:pPr>
+      <w:r>
+        <w:rPr>
+          <w:rFonts w:cstheme="minorHAnsi"/>
+          <w:b/>
+          <w:bCs/>
+          <w:kern w:val="0"/>
+        </w:rPr>
+        <w:t>Feature implementation</w:t>
+      </w:r>
+      <w:r>
+        <w:rPr>
+          <w:rFonts w:cstheme="minorHAnsi"/>
+          <w:b/>
+          <w:bCs/>
+          <w:kern w:val="0"/>
+        </w:rPr>
+        <w:t>:</w:t>
+      </w:r>
+    </w:p>
+    <w:p>
+      <w:pPr>
+        <w:pStyle w:val="ListParagraph"/>
+        <w:numPr>
+          <w:ilvl w:val="0"/>
+          <w:numId w:val="4"/>
+        </w:numPr>
+        <w:autoSpaceDE w:val="0"/>
+        <w:autoSpaceDN w:val="0"/>
+        <w:adjustRightInd w:val="0"/>
+        <w:rPr>
+          <w:rFonts w:cstheme="minorHAnsi"/>
+          <w:kern w:val="0"/>
+        </w:rPr>
+      </w:pPr>
+      <w:r>
+        <w:rPr>
+          <w:rFonts w:cstheme="minorHAnsi"/>
+          <w:kern w:val="0"/>
+        </w:rPr>
+        <w:t xml:space="preserve">Get traffic and cyclist API’s running again </w:t>
+      </w:r>
+      <w:r>
+        <w:rPr>
+          <w:rFonts w:cstheme="minorHAnsi"/>
+          <w:kern w:val="0"/>
+        </w:rPr>
+        <w:t>08</w:t>
+      </w:r>
+      <w:r>
+        <w:rPr>
+          <w:rFonts w:cstheme="minorHAnsi"/>
+          <w:kern w:val="0"/>
+        </w:rPr>
+        <w:t>/01/</w:t>
+      </w:r>
+      <w:r>
+        <w:rPr>
+          <w:rFonts w:cstheme="minorHAnsi"/>
+          <w:kern w:val="0"/>
+        </w:rPr>
+        <w:t>24</w:t>
+      </w:r>
+      <w:r>
+        <w:rPr>
+          <w:rFonts w:cstheme="minorHAnsi"/>
+          <w:kern w:val="0"/>
+        </w:rPr>
+        <w:t xml:space="preserve"> – 15/01/24.</w:t>
+      </w:r>
+    </w:p>
+    <w:p>
+      <w:pPr>
+        <w:pStyle w:val="ListParagraph"/>
+        <w:numPr>
+          <w:ilvl w:val="0"/>
+          <w:numId w:val="4"/>
+        </w:numPr>
+        <w:autoSpaceDE w:val="0"/>
+        <w:autoSpaceDN w:val="0"/>
+        <w:adjustRightInd w:val="0"/>
+        <w:rPr>
+          <w:rFonts w:cstheme="minorHAnsi"/>
+          <w:kern w:val="0"/>
+        </w:rPr>
+      </w:pPr>
+      <w:r>
+        <w:rPr>
+          <w:rFonts w:cstheme="minorHAnsi"/>
+          <w:kern w:val="0"/>
+        </w:rPr>
+        <w:t>Finish</w:t>
+      </w:r>
+      <w:r>
+        <w:rPr>
+          <w:rFonts w:cstheme="minorHAnsi"/>
+          <w:kern w:val="0"/>
+        </w:rPr>
+        <w:t xml:space="preserve"> traffic and cyclist </w:t>
+      </w:r>
+      <w:r>
+        <w:rPr>
+          <w:rFonts w:cstheme="minorHAnsi"/>
+          <w:kern w:val="0"/>
+        </w:rPr>
+        <w:t>pages 15</w:t>
+      </w:r>
+      <w:r>
+        <w:rPr>
+          <w:rFonts w:cstheme="minorHAnsi"/>
+          <w:kern w:val="0"/>
+        </w:rPr>
+        <w:t>/01/</w:t>
+      </w:r>
+      <w:r>
+        <w:rPr>
+          <w:rFonts w:cstheme="minorHAnsi"/>
+          <w:kern w:val="0"/>
+        </w:rPr>
+        <w:t>24</w:t>
+      </w:r>
+      <w:r>
+        <w:rPr>
+          <w:rFonts w:cstheme="minorHAnsi"/>
+          <w:kern w:val="0"/>
+        </w:rPr>
+        <w:t xml:space="preserve"> – 31</w:t>
+      </w:r>
+      <w:r>
+        <w:rPr>
+          <w:rFonts w:cstheme="minorHAnsi"/>
+          <w:kern w:val="0"/>
+        </w:rPr>
+        <w:t>/01/24</w:t>
+      </w:r>
+      <w:r>
+        <w:rPr>
+          <w:rFonts w:cstheme="minorHAnsi"/>
+          <w:kern w:val="0"/>
+        </w:rPr>
+        <w:t>.</w:t>
+      </w:r>
+    </w:p>
+    <w:p>
+      <w:pPr>
+        <w:pStyle w:val="ListParagraph"/>
+        <w:numPr>
+          <w:ilvl w:val="0"/>
+          <w:numId w:val="4"/>
+        </w:numPr>
+        <w:autoSpaceDE w:val="0"/>
+        <w:autoSpaceDN w:val="0"/>
+        <w:adjustRightInd w:val="0"/>
+        <w:rPr>
+          <w:rFonts w:cstheme="minorHAnsi"/>
+          <w:kern w:val="0"/>
+        </w:rPr>
+      </w:pPr>
+      <w:r>
+        <w:rPr>
+          <w:rFonts w:cstheme="minorHAnsi"/>
+          <w:kern w:val="0"/>
+        </w:rPr>
+        <w:t xml:space="preserve">Include information to help users analyse </w:t>
+      </w:r>
+      <w:r>
+        <w:rPr>
+          <w:rFonts w:cstheme="minorHAnsi"/>
+          <w:kern w:val="0"/>
+        </w:rPr>
+        <w:t>results 18</w:t>
+      </w:r>
+      <w:r>
+        <w:rPr>
+          <w:rFonts w:cstheme="minorHAnsi"/>
+          <w:kern w:val="0"/>
+        </w:rPr>
+        <w:t>/01/24</w:t>
+      </w:r>
+      <w:r>
+        <w:rPr>
+          <w:rFonts w:cstheme="minorHAnsi"/>
+          <w:kern w:val="0"/>
+        </w:rPr>
+        <w:t xml:space="preserve"> – 31/01/24.</w:t>
+      </w:r>
+    </w:p>
+    <w:p>
+      <w:pPr>
+        <w:pStyle w:val="ListParagraph"/>
+        <w:numPr>
+          <w:ilvl w:val="0"/>
+          <w:numId w:val="4"/>
+        </w:numPr>
+        <w:autoSpaceDE w:val="0"/>
+        <w:autoSpaceDN w:val="0"/>
+        <w:adjustRightInd w:val="0"/>
+        <w:rPr>
+          <w:rFonts w:cstheme="minorHAnsi"/>
+          <w:kern w:val="0"/>
+        </w:rPr>
+      </w:pPr>
+      <w:r>
+        <w:rPr>
+          <w:rFonts w:cstheme="minorHAnsi"/>
+          <w:kern w:val="0"/>
+        </w:rPr>
+        <w:t xml:space="preserve">Finish styling application complete by </w:t>
+      </w:r>
+      <w:r>
+        <w:rPr>
+          <w:rFonts w:cstheme="minorHAnsi"/>
+          <w:kern w:val="0"/>
+        </w:rPr>
+        <w:t xml:space="preserve">03/01/24- </w:t>
+      </w:r>
+      <w:r>
+        <w:rPr>
+          <w:rFonts w:cstheme="minorHAnsi"/>
+          <w:kern w:val="0"/>
+        </w:rPr>
+        <w:t>31/01/2024</w:t>
+      </w:r>
+      <w:r>
+        <w:rPr>
+          <w:rFonts w:cstheme="minorHAnsi"/>
+          <w:kern w:val="0"/>
+        </w:rPr>
+        <w:t>.</w:t>
+      </w:r>
+    </w:p>
+    <w:p>
+      <w:pPr>
+        <w:pStyle w:val="ListParagraph"/>
+        <w:numPr>
+          <w:ilvl w:val="0"/>
+          <w:numId w:val="4"/>
+        </w:numPr>
+        <w:autoSpaceDE w:val="0"/>
+        <w:autoSpaceDN w:val="0"/>
+        <w:adjustRightInd w:val="0"/>
+        <w:rPr>
+          <w:rFonts w:cstheme="minorHAnsi"/>
+          <w:kern w:val="0"/>
+        </w:rPr>
+      </w:pPr>
+      <w:r>
+        <w:rPr>
+          <w:rFonts w:cstheme="minorHAnsi"/>
+          <w:kern w:val="0"/>
+        </w:rPr>
+        <w:t>I</w:t>
+      </w:r>
+      <w:r>
+        <w:rPr>
+          <w:rFonts w:cstheme="minorHAnsi"/>
+          <w:kern w:val="0"/>
+        </w:rPr>
+        <w:t>mprove user interface and experience 2</w:t>
+      </w:r>
+      <w:r>
+        <w:rPr>
+          <w:rFonts w:cstheme="minorHAnsi"/>
+          <w:kern w:val="0"/>
+        </w:rPr>
+        <w:t>2</w:t>
+      </w:r>
+      <w:r>
+        <w:rPr>
+          <w:rFonts w:cstheme="minorHAnsi"/>
+          <w:kern w:val="0"/>
+        </w:rPr>
+        <w:t>/02/24</w:t>
+      </w:r>
+      <w:r>
+        <w:rPr>
+          <w:rFonts w:cstheme="minorHAnsi"/>
+          <w:kern w:val="0"/>
+        </w:rPr>
+        <w:t xml:space="preserve"> – </w:t>
+      </w:r>
+      <w:r>
+        <w:rPr>
+          <w:rFonts w:cstheme="minorHAnsi"/>
+          <w:kern w:val="0"/>
+        </w:rPr>
+        <w:t>4</w:t>
+      </w:r>
+      <w:r>
+        <w:rPr>
+          <w:rFonts w:cstheme="minorHAnsi"/>
+          <w:kern w:val="0"/>
+        </w:rPr>
+        <w:t>-03-24.</w:t>
+      </w:r>
+    </w:p>
+    <w:p>
+      <w:pPr>
+        <w:pStyle w:val="ListParagraph"/>
+        <w:numPr>
+          <w:ilvl w:val="0"/>
+          <w:numId w:val="4"/>
+        </w:numPr>
+        <w:autoSpaceDE w:val="0"/>
+        <w:autoSpaceDN w:val="0"/>
+        <w:adjustRightInd w:val="0"/>
+        <w:rPr>
+          <w:rFonts w:cstheme="minorHAnsi"/>
+          <w:kern w:val="0"/>
+        </w:rPr>
+      </w:pPr>
+      <w:r>
+        <w:rPr>
+          <w:rFonts w:cstheme="minorHAnsi"/>
+          <w:kern w:val="0"/>
+        </w:rPr>
+        <w:t>Accessibility Compliance Adjustments 21/02/24</w:t>
+      </w:r>
+      <w:r>
+        <w:rPr>
+          <w:rFonts w:cstheme="minorHAnsi"/>
+          <w:kern w:val="0"/>
+        </w:rPr>
+        <w:t xml:space="preserve"> – 26-0</w:t>
+      </w:r>
+      <w:r>
+        <w:rPr>
+          <w:rFonts w:cstheme="minorHAnsi"/>
+          <w:kern w:val="0"/>
+        </w:rPr>
+        <w:t>2</w:t>
+      </w:r>
+      <w:r>
+        <w:rPr>
+          <w:rFonts w:cstheme="minorHAnsi"/>
+          <w:kern w:val="0"/>
+        </w:rPr>
+        <w:t>-24.</w:t>
+      </w:r>
+    </w:p>
+    <w:p>
+      <w:pPr>
+        <w:autoSpaceDE w:val="0"/>
+        <w:autoSpaceDN w:val="0"/>
+        <w:adjustRightInd w:val="0"/>
+        <w:rPr>
+          <w:rFonts w:cstheme="minorHAnsi"/>
+          <w:kern w:val="0"/>
+        </w:rPr>
+      </w:pPr>
+    </w:p>
+    <w:p>
+      <w:pPr>
+        <w:autoSpaceDE w:val="0"/>
+        <w:autoSpaceDN w:val="0"/>
+        <w:adjustRightInd w:val="0"/>
+        <w:rPr>
+          <w:rFonts w:cstheme="minorHAnsi"/>
+          <w:kern w:val="0"/>
+        </w:rPr>
+      </w:pPr>
+    </w:p>
+    <w:p>
+      <w:pPr>
+        <w:autoSpaceDE w:val="0"/>
+        <w:autoSpaceDN w:val="0"/>
+        <w:adjustRightInd w:val="0"/>
+        <w:rPr>
+          <w:rFonts w:cstheme="minorHAnsi"/>
+          <w:b/>
+          <w:bCs/>
+          <w:kern w:val="0"/>
+        </w:rPr>
+      </w:pPr>
+      <w:r>
+        <w:rPr>
+          <w:rFonts w:cstheme="minorHAnsi"/>
+          <w:b/>
+          <w:bCs/>
+          <w:kern w:val="0"/>
+        </w:rPr>
+        <w:t>Testing stages</w:t>
+      </w:r>
+    </w:p>
+    <w:p>
+      <w:pPr>
+        <w:pStyle w:val="ListParagraph"/>
+        <w:numPr>
+          <w:ilvl w:val="0"/>
+          <w:numId w:val="5"/>
+        </w:numPr>
+        <w:autoSpaceDE w:val="0"/>
+        <w:autoSpaceDN w:val="0"/>
+        <w:adjustRightInd w:val="0"/>
+        <w:rPr>
+          <w:rFonts w:cstheme="minorHAnsi"/>
+          <w:kern w:val="0"/>
+        </w:rPr>
+      </w:pPr>
+      <w:r>
+        <w:rPr>
+          <w:rFonts w:cstheme="minorHAnsi"/>
+          <w:kern w:val="0"/>
+        </w:rPr>
+        <w:t>Unit Testing Start by 11-01-2024</w:t>
+      </w:r>
+      <w:r>
+        <w:rPr>
+          <w:rFonts w:cstheme="minorHAnsi"/>
+          <w:kern w:val="0"/>
+        </w:rPr>
+        <w:t>.</w:t>
+      </w:r>
+    </w:p>
+    <w:p>
+      <w:pPr>
+        <w:pStyle w:val="ListParagraph"/>
+        <w:numPr>
+          <w:ilvl w:val="0"/>
+          <w:numId w:val="5"/>
+        </w:numPr>
+        <w:autoSpaceDE w:val="0"/>
+        <w:autoSpaceDN w:val="0"/>
+        <w:adjustRightInd w:val="0"/>
+        <w:rPr>
+          <w:rFonts w:cstheme="minorHAnsi"/>
+          <w:kern w:val="0"/>
+        </w:rPr>
+      </w:pPr>
+      <w:r>
+        <w:rPr>
+          <w:rFonts w:cstheme="minorHAnsi"/>
+          <w:kern w:val="0"/>
+        </w:rPr>
+        <w:t>Integration Testing start by 25/01/2024</w:t>
+      </w:r>
+      <w:r>
+        <w:rPr>
+          <w:rFonts w:cstheme="minorHAnsi"/>
+          <w:kern w:val="0"/>
+        </w:rPr>
+        <w:t>.</w:t>
+      </w:r>
+    </w:p>
+    <w:p>
+      <w:pPr>
+        <w:pStyle w:val="ListParagraph"/>
+        <w:numPr>
+          <w:ilvl w:val="0"/>
+          <w:numId w:val="5"/>
+        </w:numPr>
+        <w:autoSpaceDE w:val="0"/>
+        <w:autoSpaceDN w:val="0"/>
+        <w:adjustRightInd w:val="0"/>
+        <w:rPr>
+          <w:rFonts w:cstheme="minorHAnsi"/>
+          <w:kern w:val="0"/>
+        </w:rPr>
+      </w:pPr>
+      <w:r>
+        <w:rPr>
+          <w:rFonts w:cstheme="minorHAnsi"/>
+          <w:kern w:val="0"/>
+        </w:rPr>
+        <w:t xml:space="preserve">User Survey and applying for ethics approval </w:t>
+      </w:r>
+      <w:r>
+        <w:rPr>
+          <w:rFonts w:cstheme="minorHAnsi"/>
+          <w:kern w:val="0"/>
+        </w:rPr>
+        <w:t>24</w:t>
+      </w:r>
+      <w:r>
+        <w:rPr>
+          <w:rFonts w:cstheme="minorHAnsi"/>
+          <w:kern w:val="0"/>
+        </w:rPr>
+        <w:t>/01/2024</w:t>
+      </w:r>
+      <w:r>
+        <w:rPr>
+          <w:rFonts w:cstheme="minorHAnsi"/>
+          <w:kern w:val="0"/>
+        </w:rPr>
+        <w:t>.</w:t>
+      </w:r>
+    </w:p>
+    <w:p>
+      <w:pPr>
+        <w:pStyle w:val="ListParagraph"/>
+        <w:numPr>
+          <w:ilvl w:val="0"/>
+          <w:numId w:val="5"/>
+        </w:numPr>
+        <w:autoSpaceDE w:val="0"/>
+        <w:autoSpaceDN w:val="0"/>
+        <w:adjustRightInd w:val="0"/>
+        <w:rPr>
+          <w:rFonts w:cstheme="minorHAnsi"/>
+          <w:kern w:val="0"/>
+        </w:rPr>
+      </w:pPr>
+      <w:r>
+        <w:rPr>
+          <w:rFonts w:cstheme="minorHAnsi"/>
+          <w:kern w:val="0"/>
+        </w:rPr>
+        <w:t xml:space="preserve">Final Review of Application </w:t>
+      </w:r>
+      <w:r>
+        <w:rPr>
+          <w:rFonts w:cstheme="minorHAnsi"/>
+          <w:kern w:val="0"/>
+        </w:rPr>
+        <w:t>Start by 12/03/2024</w:t>
+      </w:r>
+      <w:r>
+        <w:rPr>
+          <w:rFonts w:cstheme="minorHAnsi"/>
+          <w:kern w:val="0"/>
+        </w:rPr>
+        <w:t>.</w:t>
+      </w:r>
+    </w:p>
+    <w:p>
+      <w:pPr>
+        <w:rPr>
+          <w:rFonts w:cstheme="minorHAnsi"/>
+        </w:rPr>
+      </w:pPr>
+    </w:p>
+    <w:p>
+      <w:pPr>
+        <w:pStyle w:val="Body"/>
+        <w:jc w:val="center"/>
+        <w:rPr>
+          <w:rFonts w:asciiTheme="minorHAnsi" w:hAnsiTheme="minorHAnsi" w:cstheme="minorHAnsi"/>
+          <w:sz w:val="24"/>
+          <w:szCs w:val="32"/>
+        </w:rPr>
+      </w:pPr>
+    </w:p>
+    <w:p>
+      <w:pPr>
+        <w:pStyle w:val="Body"/>
+        <w:rPr>
+          <w:rFonts w:asciiTheme="minorHAnsi" w:hAnsiTheme="minorHAnsi" w:cstheme="minorHAnsi"/>
+          <w:sz w:val="24"/>
+          <w:szCs w:val="32"/>
+        </w:rPr>
+      </w:pPr>
+    </w:p>
+    <w:p>
+      <w:pPr>
+        <w:pStyle w:val="Body"/>
+        <w:jc w:val="center"/>
+        <w:rPr>
+          <w:rFonts w:asciiTheme="minorHAnsi" w:hAnsiTheme="minorHAnsi" w:cstheme="minorHAnsi"/>
+          <w:b/>
+          <w:bCs/>
+          <w:sz w:val="24"/>
+          <w:szCs w:val="32"/>
+        </w:rPr>
+      </w:pPr>
+      <w:r>
+        <w:rPr>
+          <w:rFonts w:asciiTheme="minorHAnsi" w:hAnsiTheme="minorHAnsi" w:cstheme="minorHAnsi"/>
+          <w:b/>
+          <w:bCs/>
+          <w:sz w:val="24"/>
+          <w:szCs w:val="32"/>
+        </w:rPr>
+        <w:t>Slide 10 conclusion:</w:t>
+      </w:r>
+    </w:p>
+    <w:p>
+      <w:r>
+        <w:t>I am hoping my project could be used for other cities as well as Glasgow and help make a real impact in the world</w:t>
+      </w:r>
+      <w:r>
+        <w:t xml:space="preserve"> in terms of the way we view urban mobility</w:t>
+      </w:r>
+      <w:r>
+        <w:t>.</w:t>
+      </w:r>
+    </w:p>
+    <w:p>
+      <w:pPr>
+        <w:pStyle w:val="Body"/>
+        <w:rPr>
+          <w:rFonts w:asciiTheme="minorHAnsi" w:hAnsiTheme="minorHAnsi" w:cstheme="minorHAnsi"/>
+          <w:sz w:val="24"/>
+          <w:szCs w:val="32"/>
+        </w:rPr>
+      </w:pPr>
+    </w:p>
+    <w:p>
+      <w:pPr>
+        <w:pStyle w:val="Body"/>
+        <w:rPr>
+          <w:rFonts w:asciiTheme="minorHAnsi" w:hAnsiTheme="minorHAnsi" w:cstheme="minorHAnsi"/>
+          <w:sz w:val="24"/>
+          <w:szCs w:val="32"/>
+        </w:rPr>
+      </w:pPr>
+    </w:p>
+    <w:p>
+      <w:pPr>
+        <w:pStyle w:val="Body"/>
+        <w:rPr>
+          <w:rFonts w:asciiTheme="minorHAnsi" w:hAnsiTheme="minorHAnsi" w:cstheme="minorHAnsi"/>
+          <w:sz w:val="24"/>
+          <w:szCs w:val="32"/>
+        </w:rPr>
+      </w:pPr>
+    </w:p>
+    <w:p>
+      <w:pPr>
+        <w:pStyle w:val="Body"/>
+      </w:pPr>
+    </w:p>
+    <w:p>
+      <w:pPr>
+        <w:rPr>
+          <w:b/>
+          <w:bCs/>
+        </w:rPr>
+      </w:pPr>
+    </w:p>
+    <w:p>
+      <w:pPr>
+        <w:autoSpaceDE w:val="0"/>
+        <w:autoSpaceDN w:val="0"/>
+        <w:adjustRightInd w:val="0"/>
+        <w:rPr>
+          <w:rFonts w:ascii="AppleSystemUIFont" w:hAnsi="AppleSystemUIFont" w:cs="AppleSystemUIFont"/>
+          <w:kern w:val="0"/>
+          <w:sz w:val="26"/>
+          <w:szCs w:val="26"/>
+        </w:rPr>
+      </w:pPr>
+      <w:r>
+        <w:rPr>
+          <w:rFonts w:ascii="AppleSystemUIFont" w:hAnsi="AppleSystemUIFont" w:cs="AppleSystemUIFont"/>
+          <w:kern w:val="0"/>
+          <w:sz w:val="26"/>
+          <w:szCs w:val="26"/>
+        </w:rPr>
+        <w:t>Adjustments made between progress report and presentation report:</w:t>
+      </w:r>
+    </w:p>
+    <w:p>
+      <w:pPr>
+        <w:autoSpaceDE w:val="0"/>
+        <w:autoSpaceDN w:val="0"/>
+        <w:adjustRightInd w:val="0"/>
+        <w:rPr>
+          <w:rFonts w:ascii="AppleSystemUIFont" w:hAnsi="AppleSystemUIFont" w:cs="AppleSystemUIFont"/>
+          <w:kern w:val="0"/>
+          <w:sz w:val="26"/>
+          <w:szCs w:val="26"/>
+        </w:rPr>
+      </w:pPr>
+    </w:p>
+    <w:p>
+      <w:pPr>
+        <w:autoSpaceDE w:val="0"/>
+        <w:autoSpaceDN w:val="0"/>
+        <w:adjustRightInd w:val="0"/>
+        <w:rPr>
+          <w:rFonts w:ascii="AppleSystemUIFont" w:hAnsi="AppleSystemUIFont" w:cs="AppleSystemUIFont"/>
+          <w:kern w:val="0"/>
+          <w:sz w:val="26"/>
+          <w:szCs w:val="26"/>
+        </w:rPr>
+      </w:pPr>
+      <w:r>
+        <w:rPr>
+          <w:rFonts w:ascii="AppleSystemUIFont" w:hAnsi="AppleSystemUIFont" w:cs="AppleSystemUIFont"/>
+          <w:kern w:val="0"/>
+          <w:sz w:val="26"/>
+          <w:szCs w:val="26"/>
+        </w:rPr>
+        <w:t>Added:</w:t>
+      </w:r>
+    </w:p>
+    <w:p>
+      <w:pPr>
+        <w:autoSpaceDE w:val="0"/>
+        <w:autoSpaceDN w:val="0"/>
+        <w:adjustRightInd w:val="0"/>
+        <w:rPr>
+          <w:rFonts w:ascii="AppleSystemUIFont" w:hAnsi="AppleSystemUIFont" w:cs="AppleSystemUIFont"/>
+          <w:kern w:val="0"/>
+          <w:sz w:val="26"/>
+          <w:szCs w:val="26"/>
+        </w:rPr>
+      </w:pPr>
+      <w:r>
+        <w:rPr>
+          <w:rFonts w:ascii="AppleSystemUIFont" w:hAnsi="AppleSystemUIFont" w:cs="AppleSystemUIFont"/>
+          <w:kern w:val="0"/>
+          <w:sz w:val="26"/>
+          <w:szCs w:val="26"/>
+        </w:rPr>
+        <w:t>Have decided to add to implement a graph as a new functional requirement.</w:t>
+      </w:r>
+    </w:p>
+    <w:p>
+      <w:pPr>
+        <w:autoSpaceDE w:val="0"/>
+        <w:autoSpaceDN w:val="0"/>
+        <w:adjustRightInd w:val="0"/>
+        <w:rPr>
+          <w:rFonts w:ascii="AppleSystemUIFont" w:hAnsi="AppleSystemUIFont" w:cs="AppleSystemUIFont"/>
+          <w:kern w:val="0"/>
+          <w:sz w:val="26"/>
+          <w:szCs w:val="26"/>
+        </w:rPr>
+      </w:pPr>
+      <w:r>
+        <w:rPr>
+          <w:rFonts w:ascii="AppleSystemUIFont" w:hAnsi="AppleSystemUIFont" w:cs="AppleSystemUIFont"/>
+          <w:kern w:val="0"/>
+          <w:sz w:val="26"/>
+          <w:szCs w:val="26"/>
+        </w:rPr>
+        <w:t>Created a new non-functional requirement that states users should be able to download the graph for further use.</w:t>
+      </w:r>
+    </w:p>
+    <w:p>
+      <w:pPr>
+        <w:autoSpaceDE w:val="0"/>
+        <w:autoSpaceDN w:val="0"/>
+        <w:adjustRightInd w:val="0"/>
+        <w:rPr>
+          <w:rFonts w:ascii="AppleSystemUIFont" w:hAnsi="AppleSystemUIFont" w:cs="AppleSystemUIFont"/>
+          <w:kern w:val="0"/>
+          <w:sz w:val="26"/>
+          <w:szCs w:val="26"/>
+        </w:rPr>
+      </w:pPr>
+      <w:r>
+        <w:rPr>
+          <w:rFonts w:ascii="AppleSystemUIFont" w:hAnsi="AppleSystemUIFont" w:cs="AppleSystemUIFont"/>
+          <w:kern w:val="0"/>
+          <w:sz w:val="26"/>
+          <w:szCs w:val="26"/>
+        </w:rPr>
+        <w:t xml:space="preserve">Use an emulator to test devices. Added to testing </w:t>
+      </w:r>
+      <w:proofErr w:type="gramStart"/>
+      <w:r>
+        <w:rPr>
+          <w:rFonts w:ascii="AppleSystemUIFont" w:hAnsi="AppleSystemUIFont" w:cs="AppleSystemUIFont"/>
+          <w:kern w:val="0"/>
+          <w:sz w:val="26"/>
+          <w:szCs w:val="26"/>
+        </w:rPr>
+        <w:t>section</w:t>
+      </w:r>
+      <w:proofErr w:type="gramEnd"/>
+    </w:p>
+    <w:p>
+      <w:pPr>
+        <w:autoSpaceDE w:val="0"/>
+        <w:autoSpaceDN w:val="0"/>
+        <w:adjustRightInd w:val="0"/>
+        <w:rPr>
+          <w:rFonts w:ascii="AppleSystemUIFont" w:hAnsi="AppleSystemUIFont" w:cs="AppleSystemUIFont"/>
+          <w:kern w:val="0"/>
+          <w:sz w:val="26"/>
+          <w:szCs w:val="26"/>
+        </w:rPr>
+      </w:pPr>
+    </w:p>
+    <w:p>
+      <w:pPr>
+        <w:autoSpaceDE w:val="0"/>
+        <w:autoSpaceDN w:val="0"/>
+        <w:adjustRightInd w:val="0"/>
+        <w:rPr>
+          <w:rFonts w:ascii="AppleSystemUIFont" w:hAnsi="AppleSystemUIFont" w:cs="AppleSystemUIFont"/>
+          <w:kern w:val="0"/>
+          <w:sz w:val="26"/>
+          <w:szCs w:val="26"/>
+        </w:rPr>
+      </w:pPr>
+      <w:r>
+        <w:rPr>
+          <w:rFonts w:ascii="AppleSystemUIFont" w:hAnsi="AppleSystemUIFont" w:cs="AppleSystemUIFont"/>
+          <w:kern w:val="0"/>
+          <w:sz w:val="26"/>
+          <w:szCs w:val="26"/>
+        </w:rPr>
+        <w:t>Removed:</w:t>
+      </w:r>
+    </w:p>
+    <w:p>
+      <w:pPr>
+        <w:autoSpaceDE w:val="0"/>
+        <w:autoSpaceDN w:val="0"/>
+        <w:adjustRightInd w:val="0"/>
+        <w:rPr>
+          <w:rFonts w:ascii="AppleSystemUIFont" w:hAnsi="AppleSystemUIFont" w:cs="AppleSystemUIFont"/>
+          <w:kern w:val="0"/>
+          <w:sz w:val="26"/>
+          <w:szCs w:val="26"/>
+        </w:rPr>
+      </w:pPr>
+      <w:r>
+        <w:rPr>
+          <w:rFonts w:ascii="AppleSystemUIFont" w:hAnsi="AppleSystemUIFont" w:cs="AppleSystemUIFont"/>
+          <w:kern w:val="0"/>
+          <w:sz w:val="26"/>
+          <w:szCs w:val="26"/>
+        </w:rPr>
+        <w:t xml:space="preserve">The map and graph must load within ten seconds to ensure a responsive user experience. This </w:t>
+      </w:r>
+      <w:proofErr w:type="spellStart"/>
+      <w:proofErr w:type="gramStart"/>
+      <w:r>
+        <w:rPr>
+          <w:rFonts w:ascii="AppleSystemUIFont" w:hAnsi="AppleSystemUIFont" w:cs="AppleSystemUIFont"/>
+          <w:kern w:val="0"/>
+          <w:sz w:val="26"/>
+          <w:szCs w:val="26"/>
+        </w:rPr>
+        <w:t>non functional</w:t>
+      </w:r>
+      <w:proofErr w:type="spellEnd"/>
+      <w:proofErr w:type="gramEnd"/>
+      <w:r>
+        <w:rPr>
+          <w:rFonts w:ascii="AppleSystemUIFont" w:hAnsi="AppleSystemUIFont" w:cs="AppleSystemUIFont"/>
+          <w:kern w:val="0"/>
+          <w:sz w:val="26"/>
+          <w:szCs w:val="26"/>
+        </w:rPr>
+        <w:t xml:space="preserve"> requirement is impossible as if the user requests a large amount of data it won’t happen.</w:t>
+      </w:r>
+    </w:p>
+    <w:p>
+      <w:pPr>
+        <w:autoSpaceDE w:val="0"/>
+        <w:autoSpaceDN w:val="0"/>
+        <w:adjustRightInd w:val="0"/>
+        <w:rPr>
+          <w:rFonts w:ascii="AppleSystemUIFont" w:hAnsi="AppleSystemUIFont" w:cs="AppleSystemUIFont"/>
+          <w:kern w:val="0"/>
+          <w:sz w:val="26"/>
+          <w:szCs w:val="26"/>
+        </w:rPr>
+      </w:pPr>
+    </w:p>
+    <w:p>
+      <w:pPr>
+        <w:rPr>
+          <w:b/>
+          <w:bCs/>
+        </w:rPr>
+      </w:pPr>
+      <w:r>
+        <w:rPr>
+          <w:rFonts w:ascii="AppleSystemUIFont" w:hAnsi="AppleSystemUIFont" w:cs="AppleSystemUIFont"/>
+          <w:kern w:val="0"/>
+          <w:sz w:val="26"/>
+          <w:szCs w:val="26"/>
+        </w:rPr>
+        <w:t>The other key aim is to encourage active travel aiming to improve public health and easier to understand traffic congestion. I Believe it may be beneficial for me to remove this aim and just focus solely on my first one?</w:t>
+      </w:r>
     </w:p>
     <w:sectPr>
       <w:pgSz w:w="11900" w:h="16840"/>
@@ -70,6 +1772,591 @@
     </w:sectPr>
   </w:body>
 </w:document>
+</file>
+
+<file path=word/numbering.xml><?xml version="1.0" encoding="utf-8"?>
+<w:numbering xmlns:wpc="http://schemas.microsoft.com/office/word/2010/wordprocessingCanvas" xmlns:cx="http://schemas.microsoft.com/office/drawing/2014/chartex" xmlns:cx1="http://schemas.microsoft.com/office/drawing/2015/9/8/chartex" xmlns:cx2="http://schemas.microsoft.com/office/drawing/2015/10/21/chartex" xmlns:cx3="http://schemas.microsoft.com/office/drawing/2016/5/9/chartex" xmlns:cx4="http://schemas.microsoft.com/office/drawing/2016/5/10/chartex" xmlns:cx5="http://schemas.microsoft.com/office/drawing/2016/5/11/chartex" xmlns:cx6="http://schemas.microsoft.com/office/drawing/2016/5/12/chartex" xmlns:cx7="http://schemas.microsoft.com/office/drawing/2016/5/13/chartex" xmlns:cx8="http://schemas.microsoft.com/office/drawing/2016/5/14/chartex" xmlns:mc="http://schemas.openxmlformats.org/markup-compatibility/2006" xmlns:aink="http://schemas.microsoft.com/office/drawing/2016/ink" xmlns:am3d="http://schemas.microsoft.com/office/drawing/2017/model3d" xmlns:o="urn:schemas-microsoft-com:office:office" xmlns:oel="http://schemas.microsoft.com/office/2019/extlst" xmlns:r="http://schemas.openxmlformats.org/officeDocument/2006/relationships" xmlns:m="http://schemas.openxmlformats.org/officeDocument/2006/math" xmlns:v="urn:schemas-microsoft-com:vml" xmlns:wp14="http://schemas.microsoft.com/office/word/2010/wordprocessingDrawing" xmlns:wp="http://schemas.openxmlformats.org/drawingml/2006/wordprocessingDrawing" xmlns:w10="urn:schemas-microsoft-com:office:word" xmlns:w="http://schemas.openxmlformats.org/wordprocessingml/2006/main" xmlns:w14="http://schemas.microsoft.com/office/word/2010/wordml" xmlns:w15="http://schemas.microsoft.com/office/word/2012/wordml" xmlns:w16cex="http://schemas.microsoft.com/office/word/2018/wordml/cex" xmlns:w16cid="http://schemas.microsoft.com/office/word/2016/wordml/cid" xmlns:w16="http://schemas.microsoft.com/office/word/2018/wordml" xmlns:w16sdtdh="http://schemas.microsoft.com/office/word/2020/wordml/sdtdatahash" xmlns:w16se="http://schemas.microsoft.com/office/word/2015/wordml/symex" xmlns:wpg="http://schemas.microsoft.com/office/word/2010/wordprocessingGroup" xmlns:wpi="http://schemas.microsoft.com/office/word/2010/wordprocessingInk" xmlns:wne="http://schemas.microsoft.com/office/word/2006/wordml" xmlns:wps="http://schemas.microsoft.com/office/word/2010/wordprocessingShape" mc:Ignorable="w14 w15 w16se w16cid w16 w16cex w16sdtdh wp14">
+  <w:abstractNum w:abstractNumId="0" w15:restartNumberingAfterBreak="0">
+    <w:nsid w:val="0D3C6CA1"/>
+    <w:multiLevelType w:val="hybridMultilevel"/>
+    <w:tmpl w:val="61EE725A"/>
+    <w:lvl w:ilvl="0" w:tplc="08090001">
+      <w:start w:val="1"/>
+      <w:numFmt w:val="bullet"/>
+      <w:lvlText w:val=""/>
+      <w:lvlJc w:val="left"/>
+      <w:pPr>
+        <w:ind w:left="720" w:hanging="360"/>
+      </w:pPr>
+      <w:rPr>
+        <w:rFonts w:ascii="Symbol" w:hAnsi="Symbol" w:hint="default"/>
+      </w:rPr>
+    </w:lvl>
+    <w:lvl w:ilvl="1" w:tplc="08090003" w:tentative="1">
+      <w:start w:val="1"/>
+      <w:numFmt w:val="bullet"/>
+      <w:lvlText w:val="o"/>
+      <w:lvlJc w:val="left"/>
+      <w:pPr>
+        <w:ind w:left="1440" w:hanging="360"/>
+      </w:pPr>
+      <w:rPr>
+        <w:rFonts w:ascii="Courier New" w:hAnsi="Courier New" w:cs="Courier New" w:hint="default"/>
+      </w:rPr>
+    </w:lvl>
+    <w:lvl w:ilvl="2" w:tplc="08090005" w:tentative="1">
+      <w:start w:val="1"/>
+      <w:numFmt w:val="bullet"/>
+      <w:lvlText w:val=""/>
+      <w:lvlJc w:val="left"/>
+      <w:pPr>
+        <w:ind w:left="2160" w:hanging="360"/>
+      </w:pPr>
+      <w:rPr>
+        <w:rFonts w:ascii="Wingdings" w:hAnsi="Wingdings" w:hint="default"/>
+      </w:rPr>
+    </w:lvl>
+    <w:lvl w:ilvl="3" w:tplc="08090001" w:tentative="1">
+      <w:start w:val="1"/>
+      <w:numFmt w:val="bullet"/>
+      <w:lvlText w:val=""/>
+      <w:lvlJc w:val="left"/>
+      <w:pPr>
+        <w:ind w:left="2880" w:hanging="360"/>
+      </w:pPr>
+      <w:rPr>
+        <w:rFonts w:ascii="Symbol" w:hAnsi="Symbol" w:hint="default"/>
+      </w:rPr>
+    </w:lvl>
+    <w:lvl w:ilvl="4" w:tplc="08090003" w:tentative="1">
+      <w:start w:val="1"/>
+      <w:numFmt w:val="bullet"/>
+      <w:lvlText w:val="o"/>
+      <w:lvlJc w:val="left"/>
+      <w:pPr>
+        <w:ind w:left="3600" w:hanging="360"/>
+      </w:pPr>
+      <w:rPr>
+        <w:rFonts w:ascii="Courier New" w:hAnsi="Courier New" w:cs="Courier New" w:hint="default"/>
+      </w:rPr>
+    </w:lvl>
+    <w:lvl w:ilvl="5" w:tplc="08090005" w:tentative="1">
+      <w:start w:val="1"/>
+      <w:numFmt w:val="bullet"/>
+      <w:lvlText w:val=""/>
+      <w:lvlJc w:val="left"/>
+      <w:pPr>
+        <w:ind w:left="4320" w:hanging="360"/>
+      </w:pPr>
+      <w:rPr>
+        <w:rFonts w:ascii="Wingdings" w:hAnsi="Wingdings" w:hint="default"/>
+      </w:rPr>
+    </w:lvl>
+    <w:lvl w:ilvl="6" w:tplc="08090001" w:tentative="1">
+      <w:start w:val="1"/>
+      <w:numFmt w:val="bullet"/>
+      <w:lvlText w:val=""/>
+      <w:lvlJc w:val="left"/>
+      <w:pPr>
+        <w:ind w:left="5040" w:hanging="360"/>
+      </w:pPr>
+      <w:rPr>
+        <w:rFonts w:ascii="Symbol" w:hAnsi="Symbol" w:hint="default"/>
+      </w:rPr>
+    </w:lvl>
+    <w:lvl w:ilvl="7" w:tplc="08090003" w:tentative="1">
+      <w:start w:val="1"/>
+      <w:numFmt w:val="bullet"/>
+      <w:lvlText w:val="o"/>
+      <w:lvlJc w:val="left"/>
+      <w:pPr>
+        <w:ind w:left="5760" w:hanging="360"/>
+      </w:pPr>
+      <w:rPr>
+        <w:rFonts w:ascii="Courier New" w:hAnsi="Courier New" w:cs="Courier New" w:hint="default"/>
+      </w:rPr>
+    </w:lvl>
+    <w:lvl w:ilvl="8" w:tplc="08090005" w:tentative="1">
+      <w:start w:val="1"/>
+      <w:numFmt w:val="bullet"/>
+      <w:lvlText w:val=""/>
+      <w:lvlJc w:val="left"/>
+      <w:pPr>
+        <w:ind w:left="6480" w:hanging="360"/>
+      </w:pPr>
+      <w:rPr>
+        <w:rFonts w:ascii="Wingdings" w:hAnsi="Wingdings" w:hint="default"/>
+      </w:rPr>
+    </w:lvl>
+  </w:abstractNum>
+  <w:abstractNum w:abstractNumId="1" w15:restartNumberingAfterBreak="0">
+    <w:nsid w:val="19657316"/>
+    <w:multiLevelType w:val="hybridMultilevel"/>
+    <w:tmpl w:val="BB72A230"/>
+    <w:lvl w:ilvl="0" w:tplc="08090001">
+      <w:start w:val="1"/>
+      <w:numFmt w:val="bullet"/>
+      <w:lvlText w:val=""/>
+      <w:lvlJc w:val="left"/>
+      <w:pPr>
+        <w:ind w:left="720" w:hanging="360"/>
+      </w:pPr>
+      <w:rPr>
+        <w:rFonts w:ascii="Symbol" w:hAnsi="Symbol" w:hint="default"/>
+      </w:rPr>
+    </w:lvl>
+    <w:lvl w:ilvl="1" w:tplc="08090003" w:tentative="1">
+      <w:start w:val="1"/>
+      <w:numFmt w:val="bullet"/>
+      <w:lvlText w:val="o"/>
+      <w:lvlJc w:val="left"/>
+      <w:pPr>
+        <w:ind w:left="1440" w:hanging="360"/>
+      </w:pPr>
+      <w:rPr>
+        <w:rFonts w:ascii="Courier New" w:hAnsi="Courier New" w:cs="Courier New" w:hint="default"/>
+      </w:rPr>
+    </w:lvl>
+    <w:lvl w:ilvl="2" w:tplc="08090005" w:tentative="1">
+      <w:start w:val="1"/>
+      <w:numFmt w:val="bullet"/>
+      <w:lvlText w:val=""/>
+      <w:lvlJc w:val="left"/>
+      <w:pPr>
+        <w:ind w:left="2160" w:hanging="360"/>
+      </w:pPr>
+      <w:rPr>
+        <w:rFonts w:ascii="Wingdings" w:hAnsi="Wingdings" w:hint="default"/>
+      </w:rPr>
+    </w:lvl>
+    <w:lvl w:ilvl="3" w:tplc="08090001" w:tentative="1">
+      <w:start w:val="1"/>
+      <w:numFmt w:val="bullet"/>
+      <w:lvlText w:val=""/>
+      <w:lvlJc w:val="left"/>
+      <w:pPr>
+        <w:ind w:left="2880" w:hanging="360"/>
+      </w:pPr>
+      <w:rPr>
+        <w:rFonts w:ascii="Symbol" w:hAnsi="Symbol" w:hint="default"/>
+      </w:rPr>
+    </w:lvl>
+    <w:lvl w:ilvl="4" w:tplc="08090003" w:tentative="1">
+      <w:start w:val="1"/>
+      <w:numFmt w:val="bullet"/>
+      <w:lvlText w:val="o"/>
+      <w:lvlJc w:val="left"/>
+      <w:pPr>
+        <w:ind w:left="3600" w:hanging="360"/>
+      </w:pPr>
+      <w:rPr>
+        <w:rFonts w:ascii="Courier New" w:hAnsi="Courier New" w:cs="Courier New" w:hint="default"/>
+      </w:rPr>
+    </w:lvl>
+    <w:lvl w:ilvl="5" w:tplc="08090005" w:tentative="1">
+      <w:start w:val="1"/>
+      <w:numFmt w:val="bullet"/>
+      <w:lvlText w:val=""/>
+      <w:lvlJc w:val="left"/>
+      <w:pPr>
+        <w:ind w:left="4320" w:hanging="360"/>
+      </w:pPr>
+      <w:rPr>
+        <w:rFonts w:ascii="Wingdings" w:hAnsi="Wingdings" w:hint="default"/>
+      </w:rPr>
+    </w:lvl>
+    <w:lvl w:ilvl="6" w:tplc="08090001" w:tentative="1">
+      <w:start w:val="1"/>
+      <w:numFmt w:val="bullet"/>
+      <w:lvlText w:val=""/>
+      <w:lvlJc w:val="left"/>
+      <w:pPr>
+        <w:ind w:left="5040" w:hanging="360"/>
+      </w:pPr>
+      <w:rPr>
+        <w:rFonts w:ascii="Symbol" w:hAnsi="Symbol" w:hint="default"/>
+      </w:rPr>
+    </w:lvl>
+    <w:lvl w:ilvl="7" w:tplc="08090003" w:tentative="1">
+      <w:start w:val="1"/>
+      <w:numFmt w:val="bullet"/>
+      <w:lvlText w:val="o"/>
+      <w:lvlJc w:val="left"/>
+      <w:pPr>
+        <w:ind w:left="5760" w:hanging="360"/>
+      </w:pPr>
+      <w:rPr>
+        <w:rFonts w:ascii="Courier New" w:hAnsi="Courier New" w:cs="Courier New" w:hint="default"/>
+      </w:rPr>
+    </w:lvl>
+    <w:lvl w:ilvl="8" w:tplc="08090005" w:tentative="1">
+      <w:start w:val="1"/>
+      <w:numFmt w:val="bullet"/>
+      <w:lvlText w:val=""/>
+      <w:lvlJc w:val="left"/>
+      <w:pPr>
+        <w:ind w:left="6480" w:hanging="360"/>
+      </w:pPr>
+      <w:rPr>
+        <w:rFonts w:ascii="Wingdings" w:hAnsi="Wingdings" w:hint="default"/>
+      </w:rPr>
+    </w:lvl>
+  </w:abstractNum>
+  <w:abstractNum w:abstractNumId="2" w15:restartNumberingAfterBreak="0">
+    <w:nsid w:val="2ADD0FBF"/>
+    <w:multiLevelType w:val="hybridMultilevel"/>
+    <w:tmpl w:val="894EF798"/>
+    <w:lvl w:ilvl="0" w:tplc="08090001">
+      <w:start w:val="1"/>
+      <w:numFmt w:val="bullet"/>
+      <w:lvlText w:val=""/>
+      <w:lvlJc w:val="left"/>
+      <w:pPr>
+        <w:ind w:left="720" w:hanging="360"/>
+      </w:pPr>
+      <w:rPr>
+        <w:rFonts w:ascii="Symbol" w:hAnsi="Symbol" w:hint="default"/>
+      </w:rPr>
+    </w:lvl>
+    <w:lvl w:ilvl="1" w:tplc="08090003" w:tentative="1">
+      <w:start w:val="1"/>
+      <w:numFmt w:val="bullet"/>
+      <w:lvlText w:val="o"/>
+      <w:lvlJc w:val="left"/>
+      <w:pPr>
+        <w:ind w:left="1440" w:hanging="360"/>
+      </w:pPr>
+      <w:rPr>
+        <w:rFonts w:ascii="Courier New" w:hAnsi="Courier New" w:cs="Courier New" w:hint="default"/>
+      </w:rPr>
+    </w:lvl>
+    <w:lvl w:ilvl="2" w:tplc="08090005" w:tentative="1">
+      <w:start w:val="1"/>
+      <w:numFmt w:val="bullet"/>
+      <w:lvlText w:val=""/>
+      <w:lvlJc w:val="left"/>
+      <w:pPr>
+        <w:ind w:left="2160" w:hanging="360"/>
+      </w:pPr>
+      <w:rPr>
+        <w:rFonts w:ascii="Wingdings" w:hAnsi="Wingdings" w:hint="default"/>
+      </w:rPr>
+    </w:lvl>
+    <w:lvl w:ilvl="3" w:tplc="08090001" w:tentative="1">
+      <w:start w:val="1"/>
+      <w:numFmt w:val="bullet"/>
+      <w:lvlText w:val=""/>
+      <w:lvlJc w:val="left"/>
+      <w:pPr>
+        <w:ind w:left="2880" w:hanging="360"/>
+      </w:pPr>
+      <w:rPr>
+        <w:rFonts w:ascii="Symbol" w:hAnsi="Symbol" w:hint="default"/>
+      </w:rPr>
+    </w:lvl>
+    <w:lvl w:ilvl="4" w:tplc="08090003" w:tentative="1">
+      <w:start w:val="1"/>
+      <w:numFmt w:val="bullet"/>
+      <w:lvlText w:val="o"/>
+      <w:lvlJc w:val="left"/>
+      <w:pPr>
+        <w:ind w:left="3600" w:hanging="360"/>
+      </w:pPr>
+      <w:rPr>
+        <w:rFonts w:ascii="Courier New" w:hAnsi="Courier New" w:cs="Courier New" w:hint="default"/>
+      </w:rPr>
+    </w:lvl>
+    <w:lvl w:ilvl="5" w:tplc="08090005" w:tentative="1">
+      <w:start w:val="1"/>
+      <w:numFmt w:val="bullet"/>
+      <w:lvlText w:val=""/>
+      <w:lvlJc w:val="left"/>
+      <w:pPr>
+        <w:ind w:left="4320" w:hanging="360"/>
+      </w:pPr>
+      <w:rPr>
+        <w:rFonts w:ascii="Wingdings" w:hAnsi="Wingdings" w:hint="default"/>
+      </w:rPr>
+    </w:lvl>
+    <w:lvl w:ilvl="6" w:tplc="08090001" w:tentative="1">
+      <w:start w:val="1"/>
+      <w:numFmt w:val="bullet"/>
+      <w:lvlText w:val=""/>
+      <w:lvlJc w:val="left"/>
+      <w:pPr>
+        <w:ind w:left="5040" w:hanging="360"/>
+      </w:pPr>
+      <w:rPr>
+        <w:rFonts w:ascii="Symbol" w:hAnsi="Symbol" w:hint="default"/>
+      </w:rPr>
+    </w:lvl>
+    <w:lvl w:ilvl="7" w:tplc="08090003" w:tentative="1">
+      <w:start w:val="1"/>
+      <w:numFmt w:val="bullet"/>
+      <w:lvlText w:val="o"/>
+      <w:lvlJc w:val="left"/>
+      <w:pPr>
+        <w:ind w:left="5760" w:hanging="360"/>
+      </w:pPr>
+      <w:rPr>
+        <w:rFonts w:ascii="Courier New" w:hAnsi="Courier New" w:cs="Courier New" w:hint="default"/>
+      </w:rPr>
+    </w:lvl>
+    <w:lvl w:ilvl="8" w:tplc="08090005" w:tentative="1">
+      <w:start w:val="1"/>
+      <w:numFmt w:val="bullet"/>
+      <w:lvlText w:val=""/>
+      <w:lvlJc w:val="left"/>
+      <w:pPr>
+        <w:ind w:left="6480" w:hanging="360"/>
+      </w:pPr>
+      <w:rPr>
+        <w:rFonts w:ascii="Wingdings" w:hAnsi="Wingdings" w:hint="default"/>
+      </w:rPr>
+    </w:lvl>
+  </w:abstractNum>
+  <w:abstractNum w:abstractNumId="3" w15:restartNumberingAfterBreak="0">
+    <w:nsid w:val="37876FC9"/>
+    <w:multiLevelType w:val="hybridMultilevel"/>
+    <w:tmpl w:val="E640AE80"/>
+    <w:lvl w:ilvl="0" w:tplc="08090001">
+      <w:start w:val="1"/>
+      <w:numFmt w:val="bullet"/>
+      <w:lvlText w:val=""/>
+      <w:lvlJc w:val="left"/>
+      <w:pPr>
+        <w:ind w:left="720" w:hanging="360"/>
+      </w:pPr>
+      <w:rPr>
+        <w:rFonts w:ascii="Symbol" w:hAnsi="Symbol" w:hint="default"/>
+      </w:rPr>
+    </w:lvl>
+    <w:lvl w:ilvl="1" w:tplc="08090003" w:tentative="1">
+      <w:start w:val="1"/>
+      <w:numFmt w:val="bullet"/>
+      <w:lvlText w:val="o"/>
+      <w:lvlJc w:val="left"/>
+      <w:pPr>
+        <w:ind w:left="1440" w:hanging="360"/>
+      </w:pPr>
+      <w:rPr>
+        <w:rFonts w:ascii="Courier New" w:hAnsi="Courier New" w:cs="Courier New" w:hint="default"/>
+      </w:rPr>
+    </w:lvl>
+    <w:lvl w:ilvl="2" w:tplc="08090005" w:tentative="1">
+      <w:start w:val="1"/>
+      <w:numFmt w:val="bullet"/>
+      <w:lvlText w:val=""/>
+      <w:lvlJc w:val="left"/>
+      <w:pPr>
+        <w:ind w:left="2160" w:hanging="360"/>
+      </w:pPr>
+      <w:rPr>
+        <w:rFonts w:ascii="Wingdings" w:hAnsi="Wingdings" w:hint="default"/>
+      </w:rPr>
+    </w:lvl>
+    <w:lvl w:ilvl="3" w:tplc="08090001" w:tentative="1">
+      <w:start w:val="1"/>
+      <w:numFmt w:val="bullet"/>
+      <w:lvlText w:val=""/>
+      <w:lvlJc w:val="left"/>
+      <w:pPr>
+        <w:ind w:left="2880" w:hanging="360"/>
+      </w:pPr>
+      <w:rPr>
+        <w:rFonts w:ascii="Symbol" w:hAnsi="Symbol" w:hint="default"/>
+      </w:rPr>
+    </w:lvl>
+    <w:lvl w:ilvl="4" w:tplc="08090003" w:tentative="1">
+      <w:start w:val="1"/>
+      <w:numFmt w:val="bullet"/>
+      <w:lvlText w:val="o"/>
+      <w:lvlJc w:val="left"/>
+      <w:pPr>
+        <w:ind w:left="3600" w:hanging="360"/>
+      </w:pPr>
+      <w:rPr>
+        <w:rFonts w:ascii="Courier New" w:hAnsi="Courier New" w:cs="Courier New" w:hint="default"/>
+      </w:rPr>
+    </w:lvl>
+    <w:lvl w:ilvl="5" w:tplc="08090005" w:tentative="1">
+      <w:start w:val="1"/>
+      <w:numFmt w:val="bullet"/>
+      <w:lvlText w:val=""/>
+      <w:lvlJc w:val="left"/>
+      <w:pPr>
+        <w:ind w:left="4320" w:hanging="360"/>
+      </w:pPr>
+      <w:rPr>
+        <w:rFonts w:ascii="Wingdings" w:hAnsi="Wingdings" w:hint="default"/>
+      </w:rPr>
+    </w:lvl>
+    <w:lvl w:ilvl="6" w:tplc="08090001" w:tentative="1">
+      <w:start w:val="1"/>
+      <w:numFmt w:val="bullet"/>
+      <w:lvlText w:val=""/>
+      <w:lvlJc w:val="left"/>
+      <w:pPr>
+        <w:ind w:left="5040" w:hanging="360"/>
+      </w:pPr>
+      <w:rPr>
+        <w:rFonts w:ascii="Symbol" w:hAnsi="Symbol" w:hint="default"/>
+      </w:rPr>
+    </w:lvl>
+    <w:lvl w:ilvl="7" w:tplc="08090003" w:tentative="1">
+      <w:start w:val="1"/>
+      <w:numFmt w:val="bullet"/>
+      <w:lvlText w:val="o"/>
+      <w:lvlJc w:val="left"/>
+      <w:pPr>
+        <w:ind w:left="5760" w:hanging="360"/>
+      </w:pPr>
+      <w:rPr>
+        <w:rFonts w:ascii="Courier New" w:hAnsi="Courier New" w:cs="Courier New" w:hint="default"/>
+      </w:rPr>
+    </w:lvl>
+    <w:lvl w:ilvl="8" w:tplc="08090005" w:tentative="1">
+      <w:start w:val="1"/>
+      <w:numFmt w:val="bullet"/>
+      <w:lvlText w:val=""/>
+      <w:lvlJc w:val="left"/>
+      <w:pPr>
+        <w:ind w:left="6480" w:hanging="360"/>
+      </w:pPr>
+      <w:rPr>
+        <w:rFonts w:ascii="Wingdings" w:hAnsi="Wingdings" w:hint="default"/>
+      </w:rPr>
+    </w:lvl>
+  </w:abstractNum>
+  <w:abstractNum w:abstractNumId="4" w15:restartNumberingAfterBreak="0">
+    <w:nsid w:val="781635B9"/>
+    <w:multiLevelType w:val="hybridMultilevel"/>
+    <w:tmpl w:val="69461076"/>
+    <w:lvl w:ilvl="0" w:tplc="08090001">
+      <w:start w:val="1"/>
+      <w:numFmt w:val="bullet"/>
+      <w:lvlText w:val=""/>
+      <w:lvlJc w:val="left"/>
+      <w:pPr>
+        <w:ind w:left="720" w:hanging="360"/>
+      </w:pPr>
+      <w:rPr>
+        <w:rFonts w:ascii="Symbol" w:hAnsi="Symbol" w:hint="default"/>
+      </w:rPr>
+    </w:lvl>
+    <w:lvl w:ilvl="1" w:tplc="08090003" w:tentative="1">
+      <w:start w:val="1"/>
+      <w:numFmt w:val="bullet"/>
+      <w:lvlText w:val="o"/>
+      <w:lvlJc w:val="left"/>
+      <w:pPr>
+        <w:ind w:left="1440" w:hanging="360"/>
+      </w:pPr>
+      <w:rPr>
+        <w:rFonts w:ascii="Courier New" w:hAnsi="Courier New" w:cs="Courier New" w:hint="default"/>
+      </w:rPr>
+    </w:lvl>
+    <w:lvl w:ilvl="2" w:tplc="08090005" w:tentative="1">
+      <w:start w:val="1"/>
+      <w:numFmt w:val="bullet"/>
+      <w:lvlText w:val=""/>
+      <w:lvlJc w:val="left"/>
+      <w:pPr>
+        <w:ind w:left="2160" w:hanging="360"/>
+      </w:pPr>
+      <w:rPr>
+        <w:rFonts w:ascii="Wingdings" w:hAnsi="Wingdings" w:hint="default"/>
+      </w:rPr>
+    </w:lvl>
+    <w:lvl w:ilvl="3" w:tplc="08090001" w:tentative="1">
+      <w:start w:val="1"/>
+      <w:numFmt w:val="bullet"/>
+      <w:lvlText w:val=""/>
+      <w:lvlJc w:val="left"/>
+      <w:pPr>
+        <w:ind w:left="2880" w:hanging="360"/>
+      </w:pPr>
+      <w:rPr>
+        <w:rFonts w:ascii="Symbol" w:hAnsi="Symbol" w:hint="default"/>
+      </w:rPr>
+    </w:lvl>
+    <w:lvl w:ilvl="4" w:tplc="08090003" w:tentative="1">
+      <w:start w:val="1"/>
+      <w:numFmt w:val="bullet"/>
+      <w:lvlText w:val="o"/>
+      <w:lvlJc w:val="left"/>
+      <w:pPr>
+        <w:ind w:left="3600" w:hanging="360"/>
+      </w:pPr>
+      <w:rPr>
+        <w:rFonts w:ascii="Courier New" w:hAnsi="Courier New" w:cs="Courier New" w:hint="default"/>
+      </w:rPr>
+    </w:lvl>
+    <w:lvl w:ilvl="5" w:tplc="08090005" w:tentative="1">
+      <w:start w:val="1"/>
+      <w:numFmt w:val="bullet"/>
+      <w:lvlText w:val=""/>
+      <w:lvlJc w:val="left"/>
+      <w:pPr>
+        <w:ind w:left="4320" w:hanging="360"/>
+      </w:pPr>
+      <w:rPr>
+        <w:rFonts w:ascii="Wingdings" w:hAnsi="Wingdings" w:hint="default"/>
+      </w:rPr>
+    </w:lvl>
+    <w:lvl w:ilvl="6" w:tplc="08090001" w:tentative="1">
+      <w:start w:val="1"/>
+      <w:numFmt w:val="bullet"/>
+      <w:lvlText w:val=""/>
+      <w:lvlJc w:val="left"/>
+      <w:pPr>
+        <w:ind w:left="5040" w:hanging="360"/>
+      </w:pPr>
+      <w:rPr>
+        <w:rFonts w:ascii="Symbol" w:hAnsi="Symbol" w:hint="default"/>
+      </w:rPr>
+    </w:lvl>
+    <w:lvl w:ilvl="7" w:tplc="08090003" w:tentative="1">
+      <w:start w:val="1"/>
+      <w:numFmt w:val="bullet"/>
+      <w:lvlText w:val="o"/>
+      <w:lvlJc w:val="left"/>
+      <w:pPr>
+        <w:ind w:left="5760" w:hanging="360"/>
+      </w:pPr>
+      <w:rPr>
+        <w:rFonts w:ascii="Courier New" w:hAnsi="Courier New" w:cs="Courier New" w:hint="default"/>
+      </w:rPr>
+    </w:lvl>
+    <w:lvl w:ilvl="8" w:tplc="08090005" w:tentative="1">
+      <w:start w:val="1"/>
+      <w:numFmt w:val="bullet"/>
+      <w:lvlText w:val=""/>
+      <w:lvlJc w:val="left"/>
+      <w:pPr>
+        <w:ind w:left="6480" w:hanging="360"/>
+      </w:pPr>
+      <w:rPr>
+        <w:rFonts w:ascii="Wingdings" w:hAnsi="Wingdings" w:hint="default"/>
+      </w:rPr>
+    </w:lvl>
+  </w:abstractNum>
+  <w:num w:numId="1" w16cid:durableId="1641307593">
+    <w:abstractNumId w:val="2"/>
+  </w:num>
+  <w:num w:numId="2" w16cid:durableId="1795978451">
+    <w:abstractNumId w:val="0"/>
+  </w:num>
+  <w:num w:numId="3" w16cid:durableId="786657682">
+    <w:abstractNumId w:val="3"/>
+  </w:num>
+  <w:num w:numId="4" w16cid:durableId="1821997857">
+    <w:abstractNumId w:val="4"/>
+  </w:num>
+  <w:num w:numId="5" w16cid:durableId="895510475">
+    <w:abstractNumId w:val="1"/>
+  </w:num>
+</w:numbering>
 </file>
 
 <file path=word/styles.xml><?xml version="1.0" encoding="utf-8"?>
@@ -468,6 +2755,7 @@
   <w:style w:type="paragraph" w:default="1" w:styleId="Normal">
     <w:name w:val="Normal"/>
     <w:qFormat/>
+    <w:rsid w:val="001A0FCC"/>
   </w:style>
   <w:style w:type="character" w:default="1" w:styleId="DefaultParagraphFont">
     <w:name w:val="Default Paragraph Font"/>
@@ -494,6 +2782,44 @@
     <w:uiPriority w:val="99"/>
     <w:semiHidden/>
     <w:unhideWhenUsed/>
+  </w:style>
+  <w:style w:type="paragraph" w:styleId="ListParagraph">
+    <w:name w:val="List Paragraph"/>
+    <w:basedOn w:val="Normal"/>
+    <w:uiPriority w:val="34"/>
+    <w:qFormat/>
+    <w:rsid w:val="008756AC"/>
+    <w:pPr>
+      <w:ind w:left="720"/>
+      <w:contextualSpacing/>
+    </w:pPr>
+  </w:style>
+  <w:style w:type="paragraph" w:customStyle="1" w:styleId="Body">
+    <w:name w:val="Body"/>
+    <w:basedOn w:val="Normal"/>
+    <w:link w:val="BodyChar"/>
+    <w:qFormat/>
+    <w:rsid w:val="009F255A"/>
+    <w:pPr>
+      <w:spacing w:after="120" w:line="360" w:lineRule="auto"/>
+      <w:jc w:val="both"/>
+    </w:pPr>
+    <w:rPr>
+      <w:rFonts w:ascii="Calibri Light" w:hAnsi="Calibri Light" w:cs="Arial"/>
+      <w:sz w:val="22"/>
+      <w:szCs w:val="28"/>
+    </w:rPr>
+  </w:style>
+  <w:style w:type="character" w:customStyle="1" w:styleId="BodyChar">
+    <w:name w:val="Body Char"/>
+    <w:basedOn w:val="DefaultParagraphFont"/>
+    <w:link w:val="Body"/>
+    <w:rsid w:val="009F255A"/>
+    <w:rPr>
+      <w:rFonts w:ascii="Calibri Light" w:hAnsi="Calibri Light" w:cs="Arial"/>
+      <w:sz w:val="22"/>
+      <w:szCs w:val="28"/>
+    </w:rPr>
   </w:style>
 </w:styles>
 </file>

</xml_diff>